<commit_message>
Update Propuesta de clasificación de cartas mediante códigos postales.docx
</commit_message>
<xml_diff>
--- a/Propuesta de clasificación de cartas mediante códigos postales.docx
+++ b/Propuesta de clasificación de cartas mediante códigos postales.docx
@@ -22,7 +22,13 @@
         <w:t xml:space="preserve">Se propone un sistema de clasificación de cartas que recibe las cartas por una entrada, </w:t>
       </w:r>
       <w:r>
-        <w:t>las clasifica y las devuelve por deferentes salidas dependiendo de su código postal.</w:t>
+        <w:t>las clasifica y las devuelve por d</w:t>
+      </w:r>
+      <w:r>
+        <w:t>i</w:t>
+      </w:r>
+      <w:r>
+        <w:t>ferentes salidas dependiendo de su código postal.</w:t>
       </w:r>
     </w:p>
     <w:p>
@@ -93,11 +99,25 @@
         </w:numPr>
       </w:pPr>
       <w:r>
-        <w:t xml:space="preserve">Una computadora conectada al escáner, que controla la máquina </w:t>
-      </w:r>
-      <w:r>
-        <w:t>clasificadora haciendo uso de un software de clasificación.</w:t>
-      </w:r>
+        <w:t>Una computadora conectada al escáner</w:t>
+      </w:r>
+      <w:r>
+        <w:t xml:space="preserve"> y a la máquina </w:t>
+      </w:r>
+      <w:r>
+        <w:t>clasificadora,</w:t>
+      </w:r>
+      <w:r>
+        <w:t xml:space="preserve"> que controla </w:t>
+      </w:r>
+      <w:r>
+        <w:t>dicha máquina</w:t>
+      </w:r>
+      <w:r>
+        <w:t xml:space="preserve"> haciendo uso de un software de clasificación.</w:t>
+      </w:r>
+      <w:bookmarkStart w:id="0" w:name="_GoBack"/>
+      <w:bookmarkEnd w:id="0"/>
     </w:p>
     <w:p>
       <w:r>
@@ -142,8 +162,6 @@
       <w:r>
         <w:t>traduzca el código postal.</w:t>
       </w:r>
-      <w:bookmarkStart w:id="0" w:name="_GoBack"/>
-      <w:bookmarkEnd w:id="0"/>
     </w:p>
     <w:p>
       <w:pPr>

</xml_diff>